<commit_message>
Latest code of R DataAnalysis book based on technical review
</commit_message>
<xml_diff>
--- a/R-Data-Analysis-Cookbook/Software and hardware list_Template.docx
+++ b/R-Data-Analysis-Cookbook/Software and hardware list_Template.docx
@@ -254,7 +254,15 @@
               <w:t xml:space="preserve">MS Office </w:t>
             </w:r>
             <w:r>
-              <w:t>(Office 365 Home)</w:t>
+              <w:t>(</w:t>
+            </w:r>
+            <w:proofErr w:type="spellStart"/>
+            <w:r>
+              <w:t>Office</w:t>
+            </w:r>
+            <w:proofErr w:type="spellEnd"/>
+            <w:r>
+              <w:t xml:space="preserve"> 365 Home)</w:t>
             </w:r>
           </w:p>
         </w:tc>
@@ -1054,6 +1062,9 @@
         </w:tc>
       </w:tr>
       <w:tr>
+        <w:trPr>
+          <w:trHeight w:val="1799"/>
+        </w:trPr>
         <w:tc>
           <w:tcPr>
             <w:tcW w:w="789" w:type="dxa"/>
@@ -1164,6 +1175,92 @@
           </w:tcPr>
           <w:p>
             <w:r>
+              <w:t>9</w:t>
+            </w:r>
+          </w:p>
+        </w:tc>
+        <w:tc>
+          <w:tcPr>
+            <w:tcW w:w="990" w:type="dxa"/>
+          </w:tcPr>
+          <w:p>
+            <w:proofErr w:type="spellStart"/>
+            <w:r>
+              <w:t>Gephi</w:t>
+            </w:r>
+            <w:proofErr w:type="spellEnd"/>
+          </w:p>
+        </w:tc>
+        <w:tc>
+          <w:tcPr>
+            <w:tcW w:w="1400" w:type="dxa"/>
+          </w:tcPr>
+          <w:p>
+            <w:r>
+              <w:t>Free (</w:t>
+            </w:r>
+            <w:proofErr w:type="spellStart"/>
+            <w:r>
+              <w:t>Opensource</w:t>
+            </w:r>
+            <w:proofErr w:type="spellEnd"/>
+            <w:r>
+              <w:t>)</w:t>
+            </w:r>
+          </w:p>
+        </w:tc>
+        <w:tc>
+          <w:tcPr>
+            <w:tcW w:w="1064" w:type="dxa"/>
+          </w:tcPr>
+          <w:p>
+            <w:r>
+              <w:t>No</w:t>
+            </w:r>
+          </w:p>
+        </w:tc>
+        <w:tc>
+          <w:tcPr>
+            <w:tcW w:w="1064" w:type="dxa"/>
+          </w:tcPr>
+          <w:p/>
+        </w:tc>
+        <w:tc>
+          <w:tcPr>
+            <w:tcW w:w="5339" w:type="dxa"/>
+          </w:tcPr>
+          <w:p>
+            <w:r>
+              <w:t>https://gephi.org/users/download/</w:t>
+            </w:r>
+          </w:p>
+        </w:tc>
+        <w:tc>
+          <w:tcPr>
+            <w:tcW w:w="1250" w:type="dxa"/>
+          </w:tcPr>
+          <w:p/>
+        </w:tc>
+        <w:tc>
+          <w:tcPr>
+            <w:tcW w:w="1280" w:type="dxa"/>
+          </w:tcPr>
+          <w:p>
+            <w:r>
+              <w:t>Windows /Linux/ MAC</w:t>
+            </w:r>
+            <w:bookmarkStart w:id="0" w:name="_GoBack"/>
+            <w:bookmarkEnd w:id="0"/>
+          </w:p>
+        </w:tc>
+      </w:tr>
+      <w:tr>
+        <w:tc>
+          <w:tcPr>
+            <w:tcW w:w="789" w:type="dxa"/>
+          </w:tcPr>
+          <w:p>
+            <w:r>
               <w:t>10</w:t>
             </w:r>
           </w:p>
@@ -1548,10 +1645,9 @@
           </w:tcPr>
           <w:p>
             <w:r>
+              <w:lastRenderedPageBreak/>
               <w:t>13</w:t>
             </w:r>
-            <w:bookmarkStart w:id="0" w:name="_GoBack"/>
-            <w:bookmarkEnd w:id="0"/>
           </w:p>
         </w:tc>
         <w:tc>
@@ -1582,7 +1678,6 @@
           </w:tcPr>
           <w:p>
             <w:r>
-              <w:lastRenderedPageBreak/>
               <w:t>Free</w:t>
             </w:r>
           </w:p>
@@ -1654,7 +1749,6 @@
           </w:tcPr>
           <w:p>
             <w:r>
-              <w:lastRenderedPageBreak/>
               <w:t>13</w:t>
             </w:r>
           </w:p>
@@ -2019,7 +2113,15 @@
         </w:numPr>
       </w:pPr>
       <w:r>
-        <w:t>Verify the installation by type R on the terminal/Cmd window.</w:t>
+        <w:t>Verify the installation by type R on the terminal/</w:t>
+      </w:r>
+      <w:proofErr w:type="spellStart"/>
+      <w:r>
+        <w:t>Cmd</w:t>
+      </w:r>
+      <w:proofErr w:type="spellEnd"/>
+      <w:r>
+        <w:t xml:space="preserve"> window.</w:t>
       </w:r>
     </w:p>
     <w:p>
@@ -2106,9 +2208,11 @@
       <w:r>
         <w:t xml:space="preserve">Software </w:t>
       </w:r>
+      <w:proofErr w:type="spellStart"/>
       <w:r>
         <w:t>RStudio</w:t>
       </w:r>
+      <w:proofErr w:type="spellEnd"/>
       <w:r>
         <w:t>:</w:t>
       </w:r>
@@ -2155,6 +2259,7 @@
         </w:numPr>
       </w:pPr>
       <w:r>
+        <w:lastRenderedPageBreak/>
         <w:t>Then do the installation as described in the link based on your OS:</w:t>
       </w:r>
     </w:p>
@@ -2202,7 +2307,6 @@
         </w:rPr>
       </w:pPr>
       <w:r>
-        <w:lastRenderedPageBreak/>
         <w:t xml:space="preserve"> </w:t>
       </w:r>
       <w:r>
@@ -2276,7 +2380,15 @@
         </w:numPr>
       </w:pPr>
       <w:r>
-        <w:t xml:space="preserve">Once you have downloaded, Jdk from Oracle, install it based on your </w:t>
+        <w:t xml:space="preserve">Once you have downloaded, </w:t>
+      </w:r>
+      <w:proofErr w:type="spellStart"/>
+      <w:r>
+        <w:t>Jdk</w:t>
+      </w:r>
+      <w:proofErr w:type="spellEnd"/>
+      <w:r>
+        <w:t xml:space="preserve"> from Oracle, install it based on your </w:t>
       </w:r>
       <w:r>
         <w:t>OS as given in the following links-</w:t>
@@ -2394,8 +2506,13 @@
         </w:numPr>
       </w:pPr>
       <w:r>
-        <w:t>For linux</w:t>
-      </w:r>
+        <w:t xml:space="preserve">For </w:t>
+      </w:r>
+      <w:proofErr w:type="spellStart"/>
+      <w:r>
+        <w:t>linux</w:t>
+      </w:r>
+      <w:proofErr w:type="spellEnd"/>
       <w:r>
         <w:t xml:space="preserve"> (RPM)</w:t>
       </w:r>
@@ -2420,7 +2537,15 @@
         </w:numPr>
       </w:pPr>
       <w:r>
-        <w:t xml:space="preserve">For Linux (Debian/Ubuntu)- </w:t>
+        <w:t>For Linux (</w:t>
+      </w:r>
+      <w:proofErr w:type="spellStart"/>
+      <w:r>
+        <w:t>Debian</w:t>
+      </w:r>
+      <w:proofErr w:type="spellEnd"/>
+      <w:r>
+        <w:t xml:space="preserve">/Ubuntu)- </w:t>
       </w:r>
       <w:hyperlink r:id="rId40" w:history="1">
         <w:r>
@@ -2465,7 +2590,31 @@
         </w:numPr>
       </w:pPr>
       <w:r>
-        <w:t>Then start by running mongod.exe (for windows) or mongod.sh( for linux).</w:t>
+        <w:t>Then start by running mongod.</w:t>
+      </w:r>
+      <w:proofErr w:type="spellStart"/>
+      <w:r>
+        <w:t>exe</w:t>
+      </w:r>
+      <w:proofErr w:type="spellEnd"/>
+      <w:r>
+        <w:t xml:space="preserve"> (for windows) or </w:t>
+      </w:r>
+      <w:proofErr w:type="gramStart"/>
+      <w:r>
+        <w:t>mongod.sh( for</w:t>
+      </w:r>
+      <w:proofErr w:type="gramEnd"/>
+      <w:r>
+        <w:t xml:space="preserve"> </w:t>
+      </w:r>
+      <w:proofErr w:type="spellStart"/>
+      <w:r>
+        <w:t>linux</w:t>
+      </w:r>
+      <w:proofErr w:type="spellEnd"/>
+      <w:r>
+        <w:t>).</w:t>
       </w:r>
     </w:p>
     <w:p>
@@ -2518,10 +2667,27 @@
         </w:numPr>
       </w:pPr>
       <w:r>
+        <w:lastRenderedPageBreak/>
         <w:t>Next</w:t>
       </w:r>
       <w:r>
-        <w:t xml:space="preserve"> set the Spark home in your bashrc file or /etc/profile file</w:t>
+        <w:t xml:space="preserve"> set the Spark home in your </w:t>
+      </w:r>
+      <w:proofErr w:type="spellStart"/>
+      <w:r>
+        <w:t>bashrc</w:t>
+      </w:r>
+      <w:proofErr w:type="spellEnd"/>
+      <w:r>
+        <w:t xml:space="preserve"> file or /</w:t>
+      </w:r>
+      <w:proofErr w:type="spellStart"/>
+      <w:r>
+        <w:t>etc</w:t>
+      </w:r>
+      <w:proofErr w:type="spellEnd"/>
+      <w:r>
+        <w:t>/profile file</w:t>
       </w:r>
       <w:r>
         <w:t xml:space="preserve"> such as:</w:t>
@@ -2548,7 +2714,23 @@
         <w:t>home in</w:t>
       </w:r>
       <w:r>
-        <w:t xml:space="preserve"> the bashrc or /etc/profile and verify </w:t>
+        <w:t xml:space="preserve"> the </w:t>
+      </w:r>
+      <w:proofErr w:type="spellStart"/>
+      <w:r>
+        <w:t>bashrc</w:t>
+      </w:r>
+      <w:proofErr w:type="spellEnd"/>
+      <w:r>
+        <w:t xml:space="preserve"> or /</w:t>
+      </w:r>
+      <w:proofErr w:type="spellStart"/>
+      <w:r>
+        <w:t>etc</w:t>
+      </w:r>
+      <w:proofErr w:type="spellEnd"/>
+      <w:r>
+        <w:t xml:space="preserve">/profile and verify </w:t>
       </w:r>
       <w:r>
         <w:t>the</w:t>
@@ -2568,6 +2750,7 @@
         <w:pStyle w:val="ListParagraph"/>
         <w:ind w:left="1440"/>
       </w:pPr>
+      <w:proofErr w:type="gramStart"/>
       <w:r>
         <w:rPr>
           <w:rFonts w:ascii="Menlo" w:hAnsi="Menlo" w:cs="Menlo"/>
@@ -2576,7 +2759,6 @@
           <w:szCs w:val="18"/>
           <w:bdr w:val="none" w:sz="0" w:space="0" w:color="auto" w:frame="1"/>
         </w:rPr>
-        <w:lastRenderedPageBreak/>
         <w:t>.</w:t>
       </w:r>
       <w:r>
@@ -2587,7 +2769,18 @@
           <w:szCs w:val="18"/>
           <w:bdr w:val="none" w:sz="0" w:space="0" w:color="auto" w:frame="1"/>
         </w:rPr>
-        <w:t>/spark-shell --master local[2]</w:t>
+        <w:t>/</w:t>
+      </w:r>
+      <w:proofErr w:type="gramEnd"/>
+      <w:r>
+        <w:rPr>
+          <w:rFonts w:ascii="Menlo" w:hAnsi="Menlo" w:cs="Menlo"/>
+          <w:color w:val="333333"/>
+          <w:sz w:val="18"/>
+          <w:szCs w:val="18"/>
+          <w:bdr w:val="none" w:sz="0" w:space="0" w:color="auto" w:frame="1"/>
+        </w:rPr>
+        <w:t>spark-shell --master local[2]</w:t>
       </w:r>
     </w:p>
     <w:p>

</xml_diff>